<commit_message>
amiloid kristal viyole eklendi
</commit_message>
<xml_diff>
--- a/docs/Patoloji-Atlasi.docx
+++ b/docs/Patoloji-Atlasi.docx
@@ -602,7 +602,7 @@
     <w:bookmarkEnd w:id="31"/>
     <w:bookmarkEnd w:id="32"/>
     <w:bookmarkEnd w:id="33"/>
-    <w:bookmarkStart w:id="39" w:name="inflamasyon"/>
+    <w:bookmarkStart w:id="34" w:name="inflamasyon"/>
     <w:p>
       <w:pPr>
         <w:pStyle w:val="Heading1"/>
@@ -622,13 +622,85 @@
         <w:pStyle w:val="FirstParagraph"/>
       </w:pPr>
     </w:p>
-    <w:bookmarkStart w:id="38" w:name="tamir-mekanizmaları"/>
+    <w:bookmarkEnd w:id="34"/>
+    <w:bookmarkStart w:id="42" w:name="amiloidoz-amiloid-birikimi"/>
+    <w:p>
+      <w:pPr>
+        <w:pStyle w:val="Heading1"/>
+      </w:pPr>
+      <w:r>
+        <w:t xml:space="preserve">3</w:t>
+      </w:r>
+      <w:r>
+        <w:t xml:space="preserve"> </w:t>
+      </w:r>
+      <w:r>
+        <w:t xml:space="preserve">Amiloidoz (Amiloid Birikimi)</w:t>
+      </w:r>
+    </w:p>
+    <w:bookmarkStart w:id="36" w:name="crystal-violet"/>
     <w:p>
       <w:pPr>
         <w:pStyle w:val="Heading2"/>
       </w:pPr>
       <w:r>
-        <w:t xml:space="preserve">2.1</w:t>
+        <w:t xml:space="preserve">3.1</w:t>
+      </w:r>
+      <w:r>
+        <w:t xml:space="preserve"> </w:t>
+      </w:r>
+      <w:r>
+        <w:t xml:space="preserve">Crystal Violet</w:t>
+      </w:r>
+    </w:p>
+    <w:p>
+      <w:pPr>
+        <w:pStyle w:val="FirstParagraph"/>
+      </w:pPr>
+      <w:r>
+        <w:t xml:space="preserve">Crystal violet stain of amyloid accumulation in vessel wall</w:t>
+      </w:r>
+    </w:p>
+    <w:p>
+      <w:pPr>
+        <w:numPr>
+          <w:ilvl w:val="0"/>
+          <w:numId w:val="1005"/>
+        </w:numPr>
+      </w:pPr>
+      <w:hyperlink r:id="rId35">
+        <w:r>
+          <w:rPr>
+            <w:rStyle w:val="Hyperlink"/>
+          </w:rPr>
+          <w:t xml:space="preserve">https://pathologyatlas.github.io/amyloid/crystalviolet.html</w:t>
+        </w:r>
+      </w:hyperlink>
+    </w:p>
+    <w:p>
+      <w:pPr>
+        <w:numPr>
+          <w:ilvl w:val="0"/>
+          <w:numId w:val="1005"/>
+        </w:numPr>
+      </w:pPr>
+      <w:r>
+        <w:t xml:space="preserve">See Microscopy with viewer:</w:t>
+      </w:r>
+    </w:p>
+    <w:p>
+      <w:pPr>
+        <w:pStyle w:val="FirstParagraph"/>
+      </w:pPr>
+    </w:p>
+    <w:bookmarkEnd w:id="36"/>
+    <w:bookmarkStart w:id="41" w:name="tamir-mekanizmaları"/>
+    <w:p>
+      <w:pPr>
+        <w:pStyle w:val="Heading2"/>
+      </w:pPr>
+      <w:r>
+        <w:t xml:space="preserve">3.2</w:t>
       </w:r>
       <w:r>
         <w:t xml:space="preserve"> </w:t>
@@ -637,13 +709,13 @@
         <w:t xml:space="preserve">Tamir Mekanizmaları</w:t>
       </w:r>
     </w:p>
-    <w:bookmarkStart w:id="35" w:name="fibrosis"/>
+    <w:bookmarkStart w:id="38" w:name="fibrosis"/>
     <w:p>
       <w:pPr>
         <w:pStyle w:val="Heading3"/>
       </w:pPr>
       <w:r>
-        <w:t xml:space="preserve">2.1.1</w:t>
+        <w:t xml:space="preserve">3.2.1</w:t>
       </w:r>
       <w:r>
         <w:t xml:space="preserve"> </w:t>
@@ -664,10 +736,10 @@
       <w:pPr>
         <w:numPr>
           <w:ilvl w:val="0"/>
-          <w:numId w:val="1005"/>
-        </w:numPr>
-      </w:pPr>
-      <w:hyperlink r:id="rId34">
+          <w:numId w:val="1006"/>
+        </w:numPr>
+      </w:pPr>
+      <w:hyperlink r:id="rId37">
         <w:r>
           <w:rPr>
             <w:rStyle w:val="Hyperlink"/>
@@ -680,21 +752,21 @@
       <w:pPr>
         <w:numPr>
           <w:ilvl w:val="0"/>
-          <w:numId w:val="1005"/>
+          <w:numId w:val="1006"/>
         </w:numPr>
       </w:pPr>
       <w:r>
         <w:t xml:space="preserve">Mikroskopik görüntüleri inceleyin:</w:t>
       </w:r>
     </w:p>
-    <w:bookmarkEnd w:id="35"/>
-    <w:bookmarkStart w:id="37" w:name="keloid---scar"/>
+    <w:bookmarkEnd w:id="38"/>
+    <w:bookmarkStart w:id="40" w:name="keloid---scar"/>
     <w:p>
       <w:pPr>
         <w:pStyle w:val="Heading3"/>
       </w:pPr>
       <w:r>
-        <w:t xml:space="preserve">2.1.2</w:t>
+        <w:t xml:space="preserve">3.2.2</w:t>
       </w:r>
       <w:r>
         <w:t xml:space="preserve"> </w:t>
@@ -715,10 +787,10 @@
       <w:pPr>
         <w:numPr>
           <w:ilvl w:val="0"/>
-          <w:numId w:val="1006"/>
-        </w:numPr>
-      </w:pPr>
-      <w:hyperlink r:id="rId36">
+          <w:numId w:val="1007"/>
+        </w:numPr>
+      </w:pPr>
+      <w:hyperlink r:id="rId39">
         <w:r>
           <w:rPr>
             <w:rStyle w:val="Hyperlink"/>
@@ -731,7 +803,7 @@
       <w:pPr>
         <w:numPr>
           <w:ilvl w:val="0"/>
-          <w:numId w:val="1006"/>
+          <w:numId w:val="1007"/>
         </w:numPr>
       </w:pPr>
       <w:r>
@@ -743,89 +815,89 @@
         <w:pStyle w:val="FirstParagraph"/>
       </w:pPr>
     </w:p>
-    <w:bookmarkEnd w:id="37"/>
-    <w:bookmarkEnd w:id="38"/>
-    <w:bookmarkEnd w:id="39"/>
-    <w:bookmarkStart w:id="46" w:name="viruslar"/>
-    <w:p>
-      <w:pPr>
-        <w:pStyle w:val="Heading1"/>
-      </w:pPr>
-      <w:r>
-        <w:t xml:space="preserve">3</w:t>
-      </w:r>
-      <w:r>
-        <w:t xml:space="preserve"> </w:t>
-      </w:r>
-      <w:r>
-        <w:t xml:space="preserve">Viruslar</w:t>
-      </w:r>
-    </w:p>
-    <w:bookmarkStart w:id="42" w:name="herpes-simplex-virus-hsv"/>
-    <w:p>
-      <w:pPr>
-        <w:pStyle w:val="Heading3"/>
-      </w:pPr>
-      <w:r>
-        <w:t xml:space="preserve">3.0.1</w:t>
-      </w:r>
-      <w:r>
-        <w:t xml:space="preserve"> </w:t>
-      </w:r>
-      <w:r>
-        <w:t xml:space="preserve">Herpes Simplex Virus (HSV)</w:t>
-      </w:r>
-    </w:p>
-    <w:bookmarkStart w:id="41" w:name="herpes-esophagatis"/>
-    <w:p>
-      <w:pPr>
-        <w:pStyle w:val="Heading4"/>
-      </w:pPr>
-      <w:r>
-        <w:t xml:space="preserve">Herpes Esophagatis</w:t>
-      </w:r>
-    </w:p>
-    <w:p>
-      <w:pPr>
-        <w:numPr>
-          <w:ilvl w:val="0"/>
-          <w:numId w:val="1007"/>
-        </w:numPr>
-      </w:pPr>
-      <w:hyperlink r:id="rId40">
-        <w:r>
-          <w:rPr>
-            <w:rStyle w:val="Hyperlink"/>
-          </w:rPr>
-          <w:t xml:space="preserve">https://pathologyatlas.github.io/HSV/herpesesophagitis/viewer_z0.html</w:t>
-        </w:r>
-      </w:hyperlink>
-    </w:p>
-    <w:p>
-      <w:pPr>
-        <w:numPr>
-          <w:ilvl w:val="0"/>
-          <w:numId w:val="1007"/>
-        </w:numPr>
-      </w:pPr>
-      <w:r>
-        <w:t xml:space="preserve">Mikroskopik görüntüleri inceleyin:</w:t>
-      </w:r>
-    </w:p>
-    <w:p>
-      <w:pPr>
-        <w:pStyle w:val="FirstParagraph"/>
-      </w:pPr>
-    </w:p>
+    <w:bookmarkEnd w:id="40"/>
     <w:bookmarkEnd w:id="41"/>
     <w:bookmarkEnd w:id="42"/>
-    <w:bookmarkStart w:id="45" w:name="mantarlar"/>
+    <w:bookmarkStart w:id="49" w:name="viruslar"/>
+    <w:p>
+      <w:pPr>
+        <w:pStyle w:val="Heading1"/>
+      </w:pPr>
+      <w:r>
+        <w:t xml:space="preserve">4</w:t>
+      </w:r>
+      <w:r>
+        <w:t xml:space="preserve"> </w:t>
+      </w:r>
+      <w:r>
+        <w:t xml:space="preserve">Viruslar</w:t>
+      </w:r>
+    </w:p>
+    <w:bookmarkStart w:id="45" w:name="herpes-simplex-virus-hsv"/>
+    <w:p>
+      <w:pPr>
+        <w:pStyle w:val="Heading3"/>
+      </w:pPr>
+      <w:r>
+        <w:t xml:space="preserve">4.0.1</w:t>
+      </w:r>
+      <w:r>
+        <w:t xml:space="preserve"> </w:t>
+      </w:r>
+      <w:r>
+        <w:t xml:space="preserve">Herpes Simplex Virus (HSV)</w:t>
+      </w:r>
+    </w:p>
+    <w:bookmarkStart w:id="44" w:name="herpes-esophagatis"/>
+    <w:p>
+      <w:pPr>
+        <w:pStyle w:val="Heading4"/>
+      </w:pPr>
+      <w:r>
+        <w:t xml:space="preserve">Herpes Esophagatis</w:t>
+      </w:r>
+    </w:p>
+    <w:p>
+      <w:pPr>
+        <w:numPr>
+          <w:ilvl w:val="0"/>
+          <w:numId w:val="1008"/>
+        </w:numPr>
+      </w:pPr>
+      <w:hyperlink r:id="rId43">
+        <w:r>
+          <w:rPr>
+            <w:rStyle w:val="Hyperlink"/>
+          </w:rPr>
+          <w:t xml:space="preserve">https://pathologyatlas.github.io/HSV/herpesesophagitis/viewer_z0.html</w:t>
+        </w:r>
+      </w:hyperlink>
+    </w:p>
+    <w:p>
+      <w:pPr>
+        <w:numPr>
+          <w:ilvl w:val="0"/>
+          <w:numId w:val="1008"/>
+        </w:numPr>
+      </w:pPr>
+      <w:r>
+        <w:t xml:space="preserve">Mikroskopik görüntüleri inceleyin:</w:t>
+      </w:r>
+    </w:p>
+    <w:p>
+      <w:pPr>
+        <w:pStyle w:val="FirstParagraph"/>
+      </w:pPr>
+    </w:p>
+    <w:bookmarkEnd w:id="44"/>
+    <w:bookmarkEnd w:id="45"/>
+    <w:bookmarkStart w:id="48" w:name="mantarlar"/>
     <w:p>
       <w:pPr>
         <w:pStyle w:val="Heading2"/>
       </w:pPr>
       <w:r>
-        <w:t xml:space="preserve">3.1</w:t>
+        <w:t xml:space="preserve">4.1</w:t>
       </w:r>
       <w:r>
         <w:t xml:space="preserve"> </w:t>
@@ -834,13 +906,13 @@
         <w:t xml:space="preserve">Mantarlar</w:t>
       </w:r>
     </w:p>
-    <w:bookmarkStart w:id="44" w:name="candida-albicans-in-cervicovaginal-smear"/>
+    <w:bookmarkStart w:id="47" w:name="candida-albicans-in-cervicovaginal-smear"/>
     <w:p>
       <w:pPr>
         <w:pStyle w:val="Heading3"/>
       </w:pPr>
       <w:r>
-        <w:t xml:space="preserve">3.1.1</w:t>
+        <w:t xml:space="preserve">4.1.1</w:t>
       </w:r>
       <w:r>
         <w:t xml:space="preserve"> </w:t>
@@ -869,10 +941,10 @@
       <w:pPr>
         <w:numPr>
           <w:ilvl w:val="0"/>
-          <w:numId w:val="1008"/>
-        </w:numPr>
-      </w:pPr>
-      <w:hyperlink r:id="rId43">
+          <w:numId w:val="1009"/>
+        </w:numPr>
+      </w:pPr>
+      <w:hyperlink r:id="rId46">
         <w:r>
           <w:rPr>
             <w:rStyle w:val="Hyperlink"/>
@@ -885,7 +957,7 @@
       <w:pPr>
         <w:numPr>
           <w:ilvl w:val="0"/>
-          <w:numId w:val="1008"/>
+          <w:numId w:val="1009"/>
         </w:numPr>
       </w:pPr>
       <w:r>
@@ -897,16 +969,16 @@
         <w:pStyle w:val="FirstParagraph"/>
       </w:pPr>
     </w:p>
-    <w:bookmarkEnd w:id="44"/>
-    <w:bookmarkEnd w:id="45"/>
-    <w:bookmarkEnd w:id="46"/>
-    <w:bookmarkStart w:id="64" w:name="benign-tümörler"/>
+    <w:bookmarkEnd w:id="47"/>
+    <w:bookmarkEnd w:id="48"/>
+    <w:bookmarkEnd w:id="49"/>
+    <w:bookmarkStart w:id="67" w:name="benign-tümörler"/>
     <w:p>
       <w:pPr>
         <w:pStyle w:val="Heading1"/>
       </w:pPr>
       <w:r>
-        <w:t xml:space="preserve">4</w:t>
+        <w:t xml:space="preserve">5</w:t>
       </w:r>
       <w:r>
         <w:t xml:space="preserve"> </w:t>
@@ -915,13 +987,13 @@
         <w:t xml:space="preserve">Benign Tümörler</w:t>
       </w:r>
     </w:p>
-    <w:bookmarkStart w:id="55" w:name="adenomlar"/>
+    <w:bookmarkStart w:id="58" w:name="adenomlar"/>
     <w:p>
       <w:pPr>
         <w:pStyle w:val="Heading2"/>
       </w:pPr>
       <w:r>
-        <w:t xml:space="preserve">4.1</w:t>
+        <w:t xml:space="preserve">5.1</w:t>
       </w:r>
       <w:r>
         <w:t xml:space="preserve"> </w:t>
@@ -930,13 +1002,13 @@
         <w:t xml:space="preserve">Adenomlar</w:t>
       </w:r>
     </w:p>
-    <w:bookmarkStart w:id="54" w:name="tübüler-adenom"/>
+    <w:bookmarkStart w:id="57" w:name="tübüler-adenom"/>
     <w:p>
       <w:pPr>
         <w:pStyle w:val="Heading3"/>
       </w:pPr>
       <w:r>
-        <w:t xml:space="preserve">4.1.1</w:t>
+        <w:t xml:space="preserve">5.1.1</w:t>
       </w:r>
       <w:r>
         <w:t xml:space="preserve"> </w:t>
@@ -945,7 +1017,7 @@
         <w:t xml:space="preserve">Tübüler Adenom</w:t>
       </w:r>
     </w:p>
-    <w:bookmarkStart w:id="49" w:name="sesil-polip-flat-düz-tübüler-adenom"/>
+    <w:bookmarkStart w:id="52" w:name="sesil-polip-flat-düz-tübüler-adenom"/>
     <w:p>
       <w:pPr>
         <w:pStyle w:val="Heading4"/>
@@ -958,10 +1030,10 @@
       <w:pPr>
         <w:numPr>
           <w:ilvl w:val="0"/>
-          <w:numId w:val="1009"/>
-        </w:numPr>
-      </w:pPr>
-      <w:hyperlink r:id="rId47">
+          <w:numId w:val="1010"/>
+        </w:numPr>
+      </w:pPr>
+      <w:hyperlink r:id="rId50">
         <w:r>
           <w:rPr>
             <w:rStyle w:val="Hyperlink"/>
@@ -974,7 +1046,7 @@
       <w:pPr>
         <w:numPr>
           <w:ilvl w:val="0"/>
-          <w:numId w:val="1009"/>
+          <w:numId w:val="1010"/>
         </w:numPr>
       </w:pPr>
       <w:r>
@@ -985,10 +1057,10 @@
       <w:pPr>
         <w:numPr>
           <w:ilvl w:val="0"/>
-          <w:numId w:val="1010"/>
-        </w:numPr>
-      </w:pPr>
-      <w:hyperlink r:id="rId48">
+          <w:numId w:val="1011"/>
+        </w:numPr>
+      </w:pPr>
+      <w:hyperlink r:id="rId51">
         <w:r>
           <w:rPr>
             <w:rStyle w:val="Hyperlink"/>
@@ -1001,15 +1073,15 @@
       <w:pPr>
         <w:numPr>
           <w:ilvl w:val="0"/>
-          <w:numId w:val="1010"/>
+          <w:numId w:val="1011"/>
         </w:numPr>
       </w:pPr>
       <w:r>
         <w:t xml:space="preserve">Mikroskopik görüntüleri inceleyin:</w:t>
       </w:r>
     </w:p>
-    <w:bookmarkEnd w:id="49"/>
-    <w:bookmarkStart w:id="53" w:name="saplı-polip"/>
+    <w:bookmarkEnd w:id="52"/>
+    <w:bookmarkStart w:id="56" w:name="saplı-polip"/>
     <w:p>
       <w:pPr>
         <w:pStyle w:val="Heading4"/>
@@ -1022,7 +1094,7 @@
       <w:pPr>
         <w:numPr>
           <w:ilvl w:val="0"/>
-          <w:numId w:val="1011"/>
+          <w:numId w:val="1012"/>
         </w:numPr>
         <w:pStyle w:val="Compact"/>
       </w:pPr>
@@ -1034,7 +1106,7 @@
       <w:pPr>
         <w:pStyle w:val="FirstParagraph"/>
       </w:pPr>
-      <w:hyperlink r:id="rId50">
+      <w:hyperlink r:id="rId53">
         <w:r>
           <w:rPr>
             <w:rStyle w:val="Hyperlink"/>
@@ -1047,7 +1119,7 @@
       <w:pPr>
         <w:numPr>
           <w:ilvl w:val="0"/>
-          <w:numId w:val="1012"/>
+          <w:numId w:val="1013"/>
         </w:numPr>
         <w:pStyle w:val="Compact"/>
       </w:pPr>
@@ -1059,7 +1131,7 @@
       <w:pPr>
         <w:pStyle w:val="FirstParagraph"/>
       </w:pPr>
-      <w:hyperlink r:id="rId51">
+      <w:hyperlink r:id="rId54">
         <w:r>
           <w:rPr>
             <w:rStyle w:val="Hyperlink"/>
@@ -1072,7 +1144,7 @@
       <w:pPr>
         <w:numPr>
           <w:ilvl w:val="0"/>
-          <w:numId w:val="1013"/>
+          <w:numId w:val="1014"/>
         </w:numPr>
         <w:pStyle w:val="Compact"/>
       </w:pPr>
@@ -1084,7 +1156,7 @@
       <w:pPr>
         <w:pStyle w:val="FirstParagraph"/>
       </w:pPr>
-      <w:hyperlink r:id="rId52">
+      <w:hyperlink r:id="rId55">
         <w:r>
           <w:rPr>
             <w:rStyle w:val="Hyperlink"/>
@@ -1098,196 +1170,196 @@
         <w:pStyle w:val="BodyText"/>
       </w:pPr>
     </w:p>
-    <w:bookmarkEnd w:id="53"/>
-    <w:bookmarkEnd w:id="54"/>
-    <w:bookmarkEnd w:id="55"/>
-    <w:bookmarkStart w:id="63" w:name="kolon"/>
-    <w:p>
-      <w:pPr>
-        <w:pStyle w:val="Heading2"/>
-      </w:pPr>
-      <w:r>
-        <w:t xml:space="preserve">4.2</w:t>
-      </w:r>
-      <w:r>
-        <w:t xml:space="preserve"> </w:t>
-      </w:r>
-      <w:r>
-        <w:t xml:space="preserve">Kolon</w:t>
-      </w:r>
-    </w:p>
-    <w:bookmarkStart w:id="58" w:name="tübüler-adenom-1"/>
-    <w:p>
-      <w:pPr>
-        <w:pStyle w:val="Heading3"/>
-      </w:pPr>
-      <w:r>
-        <w:t xml:space="preserve">4.2.1</w:t>
-      </w:r>
-      <w:r>
-        <w:t xml:space="preserve"> </w:t>
-      </w:r>
-      <w:r>
-        <w:t xml:space="preserve">Tübüler Adenom</w:t>
-      </w:r>
-    </w:p>
-    <w:bookmarkStart w:id="56" w:name="sesil-polip-flat-düz-tübüler-adenom-1"/>
-    <w:p>
-      <w:pPr>
-        <w:pStyle w:val="Heading4"/>
-      </w:pPr>
-      <w:r>
-        <w:t xml:space="preserve">Sesil Polip, Flat (Düz) Tübüler Adenom</w:t>
-      </w:r>
-    </w:p>
-    <w:p>
-      <w:pPr>
-        <w:numPr>
-          <w:ilvl w:val="0"/>
-          <w:numId w:val="1014"/>
-        </w:numPr>
-      </w:pPr>
-      <w:hyperlink r:id="rId47">
-        <w:r>
-          <w:rPr>
-            <w:rStyle w:val="Hyperlink"/>
-          </w:rPr>
-          <w:t xml:space="preserve">https://pathologyatlas.github.io/tubularadenoma-flat/HE.html</w:t>
-        </w:r>
-      </w:hyperlink>
-    </w:p>
-    <w:p>
-      <w:pPr>
-        <w:numPr>
-          <w:ilvl w:val="0"/>
-          <w:numId w:val="1014"/>
-        </w:numPr>
-      </w:pPr>
-      <w:r>
-        <w:t xml:space="preserve">Mikroskopik görüntüleri inceleyin:</w:t>
-      </w:r>
-    </w:p>
-    <w:p>
-      <w:pPr>
-        <w:numPr>
-          <w:ilvl w:val="0"/>
-          <w:numId w:val="1015"/>
-        </w:numPr>
-      </w:pPr>
-      <w:hyperlink r:id="rId48">
-        <w:r>
-          <w:rPr>
-            <w:rStyle w:val="Hyperlink"/>
-          </w:rPr>
-          <w:t xml:space="preserve">https://pathologyatlas.github.io/tubularadenoma-flat/HE2.html</w:t>
-        </w:r>
-      </w:hyperlink>
-    </w:p>
-    <w:p>
-      <w:pPr>
-        <w:numPr>
-          <w:ilvl w:val="0"/>
-          <w:numId w:val="1015"/>
-        </w:numPr>
-      </w:pPr>
-      <w:r>
-        <w:t xml:space="preserve">Mikroskopik görüntüleri inceleyin:</w:t>
-      </w:r>
-    </w:p>
     <w:bookmarkEnd w:id="56"/>
-    <w:bookmarkStart w:id="57" w:name="saplı-polip-1"/>
-    <w:p>
-      <w:pPr>
-        <w:pStyle w:val="Heading4"/>
-      </w:pPr>
-      <w:r>
-        <w:t xml:space="preserve">Saplı Polip</w:t>
-      </w:r>
-    </w:p>
-    <w:p>
-      <w:pPr>
-        <w:numPr>
-          <w:ilvl w:val="0"/>
-          <w:numId w:val="1016"/>
-        </w:numPr>
-        <w:pStyle w:val="Compact"/>
-      </w:pPr>
-      <w:r>
-        <w:t xml:space="preserve">Macroscopy</w:t>
-      </w:r>
-    </w:p>
-    <w:p>
-      <w:pPr>
-        <w:pStyle w:val="FirstParagraph"/>
-      </w:pPr>
-      <w:hyperlink r:id="rId50">
-        <w:r>
-          <w:rPr>
-            <w:rStyle w:val="Hyperlink"/>
-          </w:rPr>
-          <w:t xml:space="preserve">tubular adenoma with a stalk macroscopy</w:t>
-        </w:r>
-      </w:hyperlink>
-    </w:p>
-    <w:p>
-      <w:pPr>
-        <w:numPr>
-          <w:ilvl w:val="0"/>
-          <w:numId w:val="1017"/>
-        </w:numPr>
-        <w:pStyle w:val="Compact"/>
-      </w:pPr>
-      <w:r>
-        <w:t xml:space="preserve">Microscopy</w:t>
-      </w:r>
-    </w:p>
-    <w:p>
-      <w:pPr>
-        <w:pStyle w:val="FirstParagraph"/>
-      </w:pPr>
-      <w:hyperlink r:id="rId51">
-        <w:r>
-          <w:rPr>
-            <w:rStyle w:val="Hyperlink"/>
-          </w:rPr>
-          <w:t xml:space="preserve">tubular adenoma with a stalk</w:t>
-        </w:r>
-      </w:hyperlink>
-    </w:p>
-    <w:p>
-      <w:pPr>
-        <w:numPr>
-          <w:ilvl w:val="0"/>
-          <w:numId w:val="1018"/>
-        </w:numPr>
-        <w:pStyle w:val="Compact"/>
-      </w:pPr>
-      <w:r>
-        <w:t xml:space="preserve">Mikroskopik görüntüleri inceleyin:</w:t>
-      </w:r>
-    </w:p>
-    <w:p>
-      <w:pPr>
-        <w:pStyle w:val="FirstParagraph"/>
-      </w:pPr>
-      <w:hyperlink r:id="rId52">
-        <w:r>
-          <w:rPr>
-            <w:rStyle w:val="Hyperlink"/>
-          </w:rPr>
-          <w:t xml:space="preserve">https://pathologyatlas.github.io/tubularadenoma/tubular-adenoma-with-stalk/viewer_z0.html</w:t>
-        </w:r>
-      </w:hyperlink>
-    </w:p>
     <w:bookmarkEnd w:id="57"/>
     <w:bookmarkEnd w:id="58"/>
-    <w:bookmarkStart w:id="60" w:name="hiperplastik-polip"/>
+    <w:bookmarkStart w:id="66" w:name="kolon"/>
+    <w:p>
+      <w:pPr>
+        <w:pStyle w:val="Heading2"/>
+      </w:pPr>
+      <w:r>
+        <w:t xml:space="preserve">5.2</w:t>
+      </w:r>
+      <w:r>
+        <w:t xml:space="preserve"> </w:t>
+      </w:r>
+      <w:r>
+        <w:t xml:space="preserve">Kolon</w:t>
+      </w:r>
+    </w:p>
+    <w:bookmarkStart w:id="61" w:name="tübüler-adenom-1"/>
     <w:p>
       <w:pPr>
         <w:pStyle w:val="Heading3"/>
       </w:pPr>
       <w:r>
-        <w:t xml:space="preserve">4.2.2</w:t>
+        <w:t xml:space="preserve">5.2.1</w:t>
+      </w:r>
+      <w:r>
+        <w:t xml:space="preserve"> </w:t>
+      </w:r>
+      <w:r>
+        <w:t xml:space="preserve">Tübüler Adenom</w:t>
+      </w:r>
+    </w:p>
+    <w:bookmarkStart w:id="59" w:name="sesil-polip-flat-düz-tübüler-adenom-1"/>
+    <w:p>
+      <w:pPr>
+        <w:pStyle w:val="Heading4"/>
+      </w:pPr>
+      <w:r>
+        <w:t xml:space="preserve">Sesil Polip, Flat (Düz) Tübüler Adenom</w:t>
+      </w:r>
+    </w:p>
+    <w:p>
+      <w:pPr>
+        <w:numPr>
+          <w:ilvl w:val="0"/>
+          <w:numId w:val="1015"/>
+        </w:numPr>
+      </w:pPr>
+      <w:hyperlink r:id="rId50">
+        <w:r>
+          <w:rPr>
+            <w:rStyle w:val="Hyperlink"/>
+          </w:rPr>
+          <w:t xml:space="preserve">https://pathologyatlas.github.io/tubularadenoma-flat/HE.html</w:t>
+        </w:r>
+      </w:hyperlink>
+    </w:p>
+    <w:p>
+      <w:pPr>
+        <w:numPr>
+          <w:ilvl w:val="0"/>
+          <w:numId w:val="1015"/>
+        </w:numPr>
+      </w:pPr>
+      <w:r>
+        <w:t xml:space="preserve">Mikroskopik görüntüleri inceleyin:</w:t>
+      </w:r>
+    </w:p>
+    <w:p>
+      <w:pPr>
+        <w:numPr>
+          <w:ilvl w:val="0"/>
+          <w:numId w:val="1016"/>
+        </w:numPr>
+      </w:pPr>
+      <w:hyperlink r:id="rId51">
+        <w:r>
+          <w:rPr>
+            <w:rStyle w:val="Hyperlink"/>
+          </w:rPr>
+          <w:t xml:space="preserve">https://pathologyatlas.github.io/tubularadenoma-flat/HE2.html</w:t>
+        </w:r>
+      </w:hyperlink>
+    </w:p>
+    <w:p>
+      <w:pPr>
+        <w:numPr>
+          <w:ilvl w:val="0"/>
+          <w:numId w:val="1016"/>
+        </w:numPr>
+      </w:pPr>
+      <w:r>
+        <w:t xml:space="preserve">Mikroskopik görüntüleri inceleyin:</w:t>
+      </w:r>
+    </w:p>
+    <w:bookmarkEnd w:id="59"/>
+    <w:bookmarkStart w:id="60" w:name="saplı-polip-1"/>
+    <w:p>
+      <w:pPr>
+        <w:pStyle w:val="Heading4"/>
+      </w:pPr>
+      <w:r>
+        <w:t xml:space="preserve">Saplı Polip</w:t>
+      </w:r>
+    </w:p>
+    <w:p>
+      <w:pPr>
+        <w:numPr>
+          <w:ilvl w:val="0"/>
+          <w:numId w:val="1017"/>
+        </w:numPr>
+        <w:pStyle w:val="Compact"/>
+      </w:pPr>
+      <w:r>
+        <w:t xml:space="preserve">Macroscopy</w:t>
+      </w:r>
+    </w:p>
+    <w:p>
+      <w:pPr>
+        <w:pStyle w:val="FirstParagraph"/>
+      </w:pPr>
+      <w:hyperlink r:id="rId53">
+        <w:r>
+          <w:rPr>
+            <w:rStyle w:val="Hyperlink"/>
+          </w:rPr>
+          <w:t xml:space="preserve">tubular adenoma with a stalk macroscopy</w:t>
+        </w:r>
+      </w:hyperlink>
+    </w:p>
+    <w:p>
+      <w:pPr>
+        <w:numPr>
+          <w:ilvl w:val="0"/>
+          <w:numId w:val="1018"/>
+        </w:numPr>
+        <w:pStyle w:val="Compact"/>
+      </w:pPr>
+      <w:r>
+        <w:t xml:space="preserve">Microscopy</w:t>
+      </w:r>
+    </w:p>
+    <w:p>
+      <w:pPr>
+        <w:pStyle w:val="FirstParagraph"/>
+      </w:pPr>
+      <w:hyperlink r:id="rId54">
+        <w:r>
+          <w:rPr>
+            <w:rStyle w:val="Hyperlink"/>
+          </w:rPr>
+          <w:t xml:space="preserve">tubular adenoma with a stalk</w:t>
+        </w:r>
+      </w:hyperlink>
+    </w:p>
+    <w:p>
+      <w:pPr>
+        <w:numPr>
+          <w:ilvl w:val="0"/>
+          <w:numId w:val="1019"/>
+        </w:numPr>
+        <w:pStyle w:val="Compact"/>
+      </w:pPr>
+      <w:r>
+        <w:t xml:space="preserve">Mikroskopik görüntüleri inceleyin:</w:t>
+      </w:r>
+    </w:p>
+    <w:p>
+      <w:pPr>
+        <w:pStyle w:val="FirstParagraph"/>
+      </w:pPr>
+      <w:hyperlink r:id="rId55">
+        <w:r>
+          <w:rPr>
+            <w:rStyle w:val="Hyperlink"/>
+          </w:rPr>
+          <w:t xml:space="preserve">https://pathologyatlas.github.io/tubularadenoma/tubular-adenoma-with-stalk/viewer_z0.html</w:t>
+        </w:r>
+      </w:hyperlink>
+    </w:p>
+    <w:bookmarkEnd w:id="60"/>
+    <w:bookmarkEnd w:id="61"/>
+    <w:bookmarkStart w:id="63" w:name="hiperplastik-polip"/>
+    <w:p>
+      <w:pPr>
+        <w:pStyle w:val="Heading3"/>
+      </w:pPr>
+      <w:r>
+        <w:t xml:space="preserve">5.2.2</w:t>
       </w:r>
       <w:r>
         <w:t xml:space="preserve"> </w:t>
@@ -1300,7 +1372,7 @@
       <w:pPr>
         <w:numPr>
           <w:ilvl w:val="0"/>
-          <w:numId w:val="1019"/>
+          <w:numId w:val="1020"/>
         </w:numPr>
         <w:pStyle w:val="Compact"/>
       </w:pPr>
@@ -1312,7 +1384,7 @@
       <w:pPr>
         <w:pStyle w:val="FirstParagraph"/>
       </w:pPr>
-      <w:hyperlink r:id="rId59">
+      <w:hyperlink r:id="rId62">
         <w:r>
           <w:rPr>
             <w:rStyle w:val="Hyperlink"/>
@@ -1325,7 +1397,7 @@
       <w:pPr>
         <w:numPr>
           <w:ilvl w:val="0"/>
-          <w:numId w:val="1020"/>
+          <w:numId w:val="1021"/>
         </w:numPr>
         <w:pStyle w:val="Compact"/>
       </w:pPr>
@@ -1338,14 +1410,14 @@
         <w:pStyle w:val="FirstParagraph"/>
       </w:pPr>
     </w:p>
-    <w:bookmarkEnd w:id="60"/>
-    <w:bookmarkStart w:id="62" w:name="X611146effabb6b6b5c82320c8ecf2328c5863ff"/>
+    <w:bookmarkEnd w:id="63"/>
+    <w:bookmarkStart w:id="65" w:name="X611146effabb6b6b5c82320c8ecf2328c5863ff"/>
     <w:p>
       <w:pPr>
         <w:pStyle w:val="Heading3"/>
       </w:pPr>
       <w:r>
-        <w:t xml:space="preserve">4.2.3</w:t>
+        <w:t xml:space="preserve">5.2.3</w:t>
       </w:r>
       <w:r>
         <w:t xml:space="preserve"> </w:t>
@@ -1358,10 +1430,10 @@
       <w:pPr>
         <w:numPr>
           <w:ilvl w:val="0"/>
-          <w:numId w:val="1021"/>
-        </w:numPr>
-      </w:pPr>
-      <w:hyperlink r:id="rId61">
+          <w:numId w:val="1022"/>
+        </w:numPr>
+      </w:pPr>
+      <w:hyperlink r:id="rId64">
         <w:r>
           <w:rPr>
             <w:rStyle w:val="Hyperlink"/>
@@ -1374,7 +1446,7 @@
       <w:pPr>
         <w:numPr>
           <w:ilvl w:val="0"/>
-          <w:numId w:val="1021"/>
+          <w:numId w:val="1022"/>
         </w:numPr>
       </w:pPr>
       <w:r>
@@ -1386,16 +1458,16 @@
         <w:pStyle w:val="FirstParagraph"/>
       </w:pPr>
     </w:p>
-    <w:bookmarkEnd w:id="62"/>
-    <w:bookmarkEnd w:id="63"/>
-    <w:bookmarkEnd w:id="64"/>
-    <w:bookmarkStart w:id="69" w:name="jinekopatoloji"/>
+    <w:bookmarkEnd w:id="65"/>
+    <w:bookmarkEnd w:id="66"/>
+    <w:bookmarkEnd w:id="67"/>
+    <w:bookmarkStart w:id="72" w:name="jinekopatoloji"/>
     <w:p>
       <w:pPr>
         <w:pStyle w:val="Heading1"/>
       </w:pPr>
       <w:r>
-        <w:t xml:space="preserve">5</w:t>
+        <w:t xml:space="preserve">6</w:t>
       </w:r>
       <w:r>
         <w:t xml:space="preserve"> </w:t>
@@ -1404,13 +1476,13 @@
         <w:t xml:space="preserve">Jinekopatoloji</w:t>
       </w:r>
     </w:p>
-    <w:bookmarkStart w:id="68" w:name="over"/>
+    <w:bookmarkStart w:id="71" w:name="over"/>
     <w:p>
       <w:pPr>
         <w:pStyle w:val="Heading2"/>
       </w:pPr>
       <w:r>
-        <w:t xml:space="preserve">5.1</w:t>
+        <w:t xml:space="preserve">6.1</w:t>
       </w:r>
       <w:r>
         <w:t xml:space="preserve"> </w:t>
@@ -1419,13 +1491,13 @@
         <w:t xml:space="preserve">Over</w:t>
       </w:r>
     </w:p>
-    <w:bookmarkStart w:id="67" w:name="X145335f5a147ed028963298b356580afa13eff3"/>
+    <w:bookmarkStart w:id="70" w:name="X145335f5a147ed028963298b356580afa13eff3"/>
     <w:p>
       <w:pPr>
         <w:pStyle w:val="Heading3"/>
       </w:pPr>
       <w:r>
-        <w:t xml:space="preserve">5.1.1</w:t>
+        <w:t xml:space="preserve">6.1.1</w:t>
       </w:r>
       <w:r>
         <w:t xml:space="preserve"> </w:t>
@@ -1438,10 +1510,10 @@
       <w:pPr>
         <w:numPr>
           <w:ilvl w:val="0"/>
-          <w:numId w:val="1022"/>
-        </w:numPr>
-      </w:pPr>
-      <w:hyperlink r:id="rId65">
+          <w:numId w:val="1023"/>
+        </w:numPr>
+      </w:pPr>
+      <w:hyperlink r:id="rId68">
         <w:r>
           <w:rPr>
             <w:rStyle w:val="Hyperlink"/>
@@ -1454,7 +1526,7 @@
       <w:pPr>
         <w:numPr>
           <w:ilvl w:val="0"/>
-          <w:numId w:val="1022"/>
+          <w:numId w:val="1023"/>
         </w:numPr>
       </w:pPr>
       <w:r>
@@ -1471,7 +1543,7 @@
       <w:r>
         <w:t xml:space="preserve"> </w:t>
       </w:r>
-      <w:hyperlink r:id="rId66">
+      <w:hyperlink r:id="rId69">
         <w:r>
           <w:rPr>
             <w:rStyle w:val="Hyperlink"/>
@@ -1485,16 +1557,16 @@
         <w:pStyle w:val="BodyText"/>
       </w:pPr>
     </w:p>
-    <w:bookmarkEnd w:id="67"/>
-    <w:bookmarkEnd w:id="68"/>
-    <w:bookmarkEnd w:id="69"/>
-    <w:bookmarkStart w:id="70" w:name="genital-sistem-patolojisi"/>
+    <w:bookmarkEnd w:id="70"/>
+    <w:bookmarkEnd w:id="71"/>
+    <w:bookmarkEnd w:id="72"/>
+    <w:bookmarkStart w:id="73" w:name="genital-sistem-patolojisi"/>
     <w:p>
       <w:pPr>
         <w:pStyle w:val="Heading1"/>
       </w:pPr>
       <w:r>
-        <w:t xml:space="preserve">6</w:t>
+        <w:t xml:space="preserve">7</w:t>
       </w:r>
       <w:r>
         <w:t xml:space="preserve"> </w:t>
@@ -1508,14 +1580,14 @@
         <w:pStyle w:val="FirstParagraph"/>
       </w:pPr>
     </w:p>
-    <w:bookmarkEnd w:id="70"/>
-    <w:bookmarkStart w:id="71" w:name="uriner-sistem-patolojisi"/>
+    <w:bookmarkEnd w:id="73"/>
+    <w:bookmarkStart w:id="74" w:name="uriner-sistem-patolojisi"/>
     <w:p>
       <w:pPr>
         <w:pStyle w:val="Heading1"/>
       </w:pPr>
       <w:r>
-        <w:t xml:space="preserve">7</w:t>
+        <w:t xml:space="preserve">8</w:t>
       </w:r>
       <w:r>
         <w:t xml:space="preserve"> </w:t>
@@ -1529,14 +1601,14 @@
         <w:pStyle w:val="FirstParagraph"/>
       </w:pPr>
     </w:p>
-    <w:bookmarkEnd w:id="71"/>
-    <w:bookmarkStart w:id="72" w:name="meme-patolojisi"/>
+    <w:bookmarkEnd w:id="74"/>
+    <w:bookmarkStart w:id="75" w:name="meme-patolojisi"/>
     <w:p>
       <w:pPr>
         <w:pStyle w:val="Heading1"/>
       </w:pPr>
       <w:r>
-        <w:t xml:space="preserve">8</w:t>
+        <w:t xml:space="preserve">9</w:t>
       </w:r>
       <w:r>
         <w:t xml:space="preserve"> </w:t>
@@ -1545,14 +1617,14 @@
         <w:t xml:space="preserve">Meme Patolojisi</w:t>
       </w:r>
     </w:p>
-    <w:bookmarkEnd w:id="72"/>
-    <w:bookmarkStart w:id="86" w:name="breast-pathology"/>
+    <w:bookmarkEnd w:id="75"/>
+    <w:bookmarkStart w:id="89" w:name="breast-pathology"/>
     <w:p>
       <w:pPr>
         <w:pStyle w:val="Heading1"/>
       </w:pPr>
       <w:r>
-        <w:t xml:space="preserve">9</w:t>
+        <w:t xml:space="preserve">10</w:t>
       </w:r>
       <w:r>
         <w:t xml:space="preserve"> </w:t>
@@ -1565,7 +1637,7 @@
       <w:pPr>
         <w:numPr>
           <w:ilvl w:val="0"/>
-          <w:numId w:val="1023"/>
+          <w:numId w:val="1024"/>
         </w:numPr>
         <w:pStyle w:val="Compact"/>
       </w:pPr>
@@ -1575,7 +1647,7 @@
       <w:r>
         <w:t xml:space="preserve"> </w:t>
       </w:r>
-      <w:hyperlink r:id="rId73">
+      <w:hyperlink r:id="rId76">
         <w:r>
           <w:rPr>
             <w:rStyle w:val="Hyperlink"/>
@@ -1589,13 +1661,13 @@
         <w:pStyle w:val="FirstParagraph"/>
       </w:pPr>
     </w:p>
-    <w:bookmarkStart w:id="76" w:name="kulak"/>
+    <w:bookmarkStart w:id="79" w:name="kulak"/>
     <w:p>
       <w:pPr>
         <w:pStyle w:val="Heading2"/>
       </w:pPr>
       <w:r>
-        <w:t xml:space="preserve">9.1</w:t>
+        <w:t xml:space="preserve">10.1</w:t>
       </w:r>
       <w:r>
         <w:t xml:space="preserve"> </w:t>
@@ -1604,13 +1676,13 @@
         <w:t xml:space="preserve">Kulak</w:t>
       </w:r>
     </w:p>
-    <w:bookmarkStart w:id="75" w:name="kolesteatom"/>
+    <w:bookmarkStart w:id="78" w:name="kolesteatom"/>
     <w:p>
       <w:pPr>
         <w:pStyle w:val="Heading3"/>
       </w:pPr>
       <w:r>
-        <w:t xml:space="preserve">9.1.1</w:t>
+        <w:t xml:space="preserve">10.1.1</w:t>
       </w:r>
       <w:r>
         <w:t xml:space="preserve"> </w:t>
@@ -1623,10 +1695,10 @@
       <w:pPr>
         <w:numPr>
           <w:ilvl w:val="0"/>
-          <w:numId w:val="1024"/>
-        </w:numPr>
-      </w:pPr>
-      <w:hyperlink r:id="rId74">
+          <w:numId w:val="1025"/>
+        </w:numPr>
+      </w:pPr>
+      <w:hyperlink r:id="rId77">
         <w:r>
           <w:rPr>
             <w:rStyle w:val="Hyperlink"/>
@@ -1639,7 +1711,7 @@
       <w:pPr>
         <w:numPr>
           <w:ilvl w:val="0"/>
-          <w:numId w:val="1024"/>
+          <w:numId w:val="1025"/>
         </w:numPr>
       </w:pPr>
       <w:r>
@@ -1651,15 +1723,15 @@
         <w:pStyle w:val="FirstParagraph"/>
       </w:pPr>
     </w:p>
-    <w:bookmarkEnd w:id="75"/>
-    <w:bookmarkEnd w:id="76"/>
-    <w:bookmarkStart w:id="85" w:name="exostosis-osteochondroma"/>
+    <w:bookmarkEnd w:id="78"/>
+    <w:bookmarkEnd w:id="79"/>
+    <w:bookmarkStart w:id="88" w:name="exostosis-osteochondroma"/>
     <w:p>
       <w:pPr>
         <w:pStyle w:val="Heading2"/>
       </w:pPr>
       <w:r>
-        <w:t xml:space="preserve">9.2</w:t>
+        <w:t xml:space="preserve">10.2</w:t>
       </w:r>
       <w:r>
         <w:t xml:space="preserve"> </w:t>
@@ -1672,10 +1744,10 @@
       <w:pPr>
         <w:numPr>
           <w:ilvl w:val="0"/>
-          <w:numId w:val="1025"/>
-        </w:numPr>
-      </w:pPr>
-      <w:hyperlink r:id="rId77">
+          <w:numId w:val="1026"/>
+        </w:numPr>
+      </w:pPr>
+      <w:hyperlink r:id="rId80">
         <w:r>
           <w:rPr>
             <w:rStyle w:val="Hyperlink"/>
@@ -1688,7 +1760,7 @@
       <w:pPr>
         <w:numPr>
           <w:ilvl w:val="0"/>
-          <w:numId w:val="1025"/>
+          <w:numId w:val="1026"/>
         </w:numPr>
       </w:pPr>
       <w:r>
@@ -1699,10 +1771,10 @@
       <w:pPr>
         <w:numPr>
           <w:ilvl w:val="0"/>
-          <w:numId w:val="1026"/>
-        </w:numPr>
-      </w:pPr>
-      <w:hyperlink r:id="rId78">
+          <w:numId w:val="1027"/>
+        </w:numPr>
+      </w:pPr>
+      <w:hyperlink r:id="rId81">
         <w:r>
           <w:rPr>
             <w:rStyle w:val="Hyperlink"/>
@@ -1715,7 +1787,7 @@
       <w:pPr>
         <w:numPr>
           <w:ilvl w:val="0"/>
-          <w:numId w:val="1026"/>
+          <w:numId w:val="1027"/>
         </w:numPr>
       </w:pPr>
       <w:r>
@@ -1726,10 +1798,10 @@
       <w:pPr>
         <w:numPr>
           <w:ilvl w:val="0"/>
-          <w:numId w:val="1027"/>
-        </w:numPr>
-      </w:pPr>
-      <w:hyperlink r:id="rId79">
+          <w:numId w:val="1028"/>
+        </w:numPr>
+      </w:pPr>
+      <w:hyperlink r:id="rId82">
         <w:r>
           <w:rPr>
             <w:rStyle w:val="Hyperlink"/>
@@ -1742,20 +1814,20 @@
       <w:pPr>
         <w:numPr>
           <w:ilvl w:val="0"/>
-          <w:numId w:val="1027"/>
+          <w:numId w:val="1028"/>
         </w:numPr>
       </w:pPr>
       <w:r>
         <w:t xml:space="preserve">Mikroskopik görüntüleri inceleyin:</w:t>
       </w:r>
     </w:p>
-    <w:bookmarkStart w:id="80" w:name="liposarcoma"/>
+    <w:bookmarkStart w:id="83" w:name="liposarcoma"/>
     <w:p>
       <w:pPr>
         <w:pStyle w:val="Heading3"/>
       </w:pPr>
       <w:r>
-        <w:t xml:space="preserve">9.2.1</w:t>
+        <w:t xml:space="preserve">10.2.1</w:t>
       </w:r>
       <w:r>
         <w:t xml:space="preserve"> </w:t>
@@ -1764,14 +1836,14 @@
         <w:t xml:space="preserve">Liposarcoma</w:t>
       </w:r>
     </w:p>
-    <w:bookmarkEnd w:id="80"/>
-    <w:bookmarkStart w:id="81" w:name="osteosarcoma"/>
+    <w:bookmarkEnd w:id="83"/>
+    <w:bookmarkStart w:id="84" w:name="osteosarcoma"/>
     <w:p>
       <w:pPr>
         <w:pStyle w:val="Heading3"/>
       </w:pPr>
       <w:r>
-        <w:t xml:space="preserve">9.2.2</w:t>
+        <w:t xml:space="preserve">10.2.2</w:t>
       </w:r>
       <w:r>
         <w:t xml:space="preserve"> </w:t>
@@ -1780,14 +1852,14 @@
         <w:t xml:space="preserve">Osteosarcoma</w:t>
       </w:r>
     </w:p>
-    <w:bookmarkEnd w:id="81"/>
-    <w:bookmarkStart w:id="82" w:name="osteochondroma"/>
+    <w:bookmarkEnd w:id="84"/>
+    <w:bookmarkStart w:id="85" w:name="osteochondroma"/>
     <w:p>
       <w:pPr>
         <w:pStyle w:val="Heading3"/>
       </w:pPr>
       <w:r>
-        <w:t xml:space="preserve">9.2.3</w:t>
+        <w:t xml:space="preserve">10.2.3</w:t>
       </w:r>
       <w:r>
         <w:t xml:space="preserve"> </w:t>
@@ -1796,14 +1868,14 @@
         <w:t xml:space="preserve">Osteochondroma</w:t>
       </w:r>
     </w:p>
-    <w:bookmarkEnd w:id="82"/>
-    <w:bookmarkStart w:id="83" w:name="chondrosarcoma"/>
+    <w:bookmarkEnd w:id="85"/>
+    <w:bookmarkStart w:id="86" w:name="chondrosarcoma"/>
     <w:p>
       <w:pPr>
         <w:pStyle w:val="Heading3"/>
       </w:pPr>
       <w:r>
-        <w:t xml:space="preserve">9.2.4</w:t>
+        <w:t xml:space="preserve">10.2.4</w:t>
       </w:r>
       <w:r>
         <w:t xml:space="preserve"> </w:t>
@@ -1812,14 +1884,14 @@
         <w:t xml:space="preserve">Chondrosarcoma</w:t>
       </w:r>
     </w:p>
-    <w:bookmarkEnd w:id="83"/>
-    <w:bookmarkStart w:id="84" w:name="fibrosarcoma"/>
+    <w:bookmarkEnd w:id="86"/>
+    <w:bookmarkStart w:id="87" w:name="fibrosarcoma"/>
     <w:p>
       <w:pPr>
         <w:pStyle w:val="Heading3"/>
       </w:pPr>
       <w:r>
-        <w:t xml:space="preserve">9.2.5</w:t>
+        <w:t xml:space="preserve">10.2.5</w:t>
       </w:r>
       <w:r>
         <w:t xml:space="preserve"> </w:t>
@@ -1833,10 +1905,10 @@
         <w:pStyle w:val="FirstParagraph"/>
       </w:pPr>
     </w:p>
-    <w:bookmarkEnd w:id="84"/>
-    <w:bookmarkEnd w:id="85"/>
-    <w:bookmarkEnd w:id="86"/>
-    <w:bookmarkStart w:id="88" w:name="referanslar"/>
+    <w:bookmarkEnd w:id="87"/>
+    <w:bookmarkEnd w:id="88"/>
+    <w:bookmarkEnd w:id="89"/>
+    <w:bookmarkStart w:id="91" w:name="referanslar"/>
     <w:p>
       <w:pPr>
         <w:pStyle w:val="Heading1"/>
@@ -1845,15 +1917,15 @@
         <w:t xml:space="preserve">Referanslar</w:t>
       </w:r>
     </w:p>
-    <w:bookmarkStart w:id="87" w:name="refs"/>
-    <w:bookmarkEnd w:id="87"/>
+    <w:bookmarkStart w:id="90" w:name="refs"/>
+    <w:bookmarkEnd w:id="90"/>
     <w:p>
       <w:pPr>
         <w:pStyle w:val="FirstParagraph"/>
       </w:pPr>
     </w:p>
-    <w:bookmarkEnd w:id="88"/>
-    <w:bookmarkStart w:id="96" w:name="yönetim-ve-geliştirme"/>
+    <w:bookmarkEnd w:id="91"/>
+    <w:bookmarkStart w:id="99" w:name="yönetim-ve-geliştirme"/>
     <w:p>
       <w:pPr>
         <w:pStyle w:val="Heading1"/>
@@ -1875,10 +1947,10 @@
       <w:pPr>
         <w:numPr>
           <w:ilvl w:val="0"/>
-          <w:numId w:val="1028"/>
-        </w:numPr>
-      </w:pPr>
-      <w:hyperlink r:id="rId89">
+          <w:numId w:val="1029"/>
+        </w:numPr>
+      </w:pPr>
+      <w:hyperlink r:id="rId92">
         <w:r>
           <w:rPr>
             <w:rStyle w:val="Hyperlink"/>
@@ -1891,10 +1963,10 @@
       <w:pPr>
         <w:numPr>
           <w:ilvl w:val="0"/>
-          <w:numId w:val="1028"/>
-        </w:numPr>
-      </w:pPr>
-      <w:hyperlink r:id="rId90">
+          <w:numId w:val="1029"/>
+        </w:numPr>
+      </w:pPr>
+      <w:hyperlink r:id="rId93">
         <w:r>
           <w:rPr>
             <w:rStyle w:val="Hyperlink"/>
@@ -1907,10 +1979,10 @@
       <w:pPr>
         <w:numPr>
           <w:ilvl w:val="0"/>
-          <w:numId w:val="1028"/>
-        </w:numPr>
-      </w:pPr>
-      <w:hyperlink r:id="rId91">
+          <w:numId w:val="1029"/>
+        </w:numPr>
+      </w:pPr>
+      <w:hyperlink r:id="rId94">
         <w:r>
           <w:rPr>
             <w:rStyle w:val="Hyperlink"/>
@@ -1923,10 +1995,10 @@
       <w:pPr>
         <w:numPr>
           <w:ilvl w:val="0"/>
-          <w:numId w:val="1028"/>
-        </w:numPr>
-      </w:pPr>
-      <w:hyperlink r:id="rId92">
+          <w:numId w:val="1029"/>
+        </w:numPr>
+      </w:pPr>
+      <w:hyperlink r:id="rId95">
         <w:r>
           <w:rPr>
             <w:rStyle w:val="Hyperlink"/>
@@ -1939,10 +2011,10 @@
       <w:pPr>
         <w:numPr>
           <w:ilvl w:val="0"/>
-          <w:numId w:val="1028"/>
-        </w:numPr>
-      </w:pPr>
-      <w:hyperlink r:id="rId93">
+          <w:numId w:val="1029"/>
+        </w:numPr>
+      </w:pPr>
+      <w:hyperlink r:id="rId96">
         <w:r>
           <w:rPr>
             <w:rStyle w:val="Hyperlink"/>
@@ -1955,10 +2027,10 @@
       <w:pPr>
         <w:numPr>
           <w:ilvl w:val="0"/>
-          <w:numId w:val="1028"/>
-        </w:numPr>
-      </w:pPr>
-      <w:hyperlink r:id="rId94">
+          <w:numId w:val="1029"/>
+        </w:numPr>
+      </w:pPr>
+      <w:hyperlink r:id="rId97">
         <w:r>
           <w:rPr>
             <w:rStyle w:val="Hyperlink"/>
@@ -1971,10 +2043,10 @@
       <w:pPr>
         <w:numPr>
           <w:ilvl w:val="0"/>
-          <w:numId w:val="1028"/>
-        </w:numPr>
-      </w:pPr>
-      <w:hyperlink r:id="rId95">
+          <w:numId w:val="1029"/>
+        </w:numPr>
+      </w:pPr>
+      <w:hyperlink r:id="rId98">
         <w:r>
           <w:rPr>
             <w:rStyle w:val="Hyperlink"/>
@@ -1987,7 +2059,7 @@
       <w:pPr>
         <w:numPr>
           <w:ilvl w:val="0"/>
-          <w:numId w:val="1028"/>
+          <w:numId w:val="1029"/>
         </w:numPr>
       </w:pPr>
       <w:r>
@@ -2001,8 +2073,8 @@
         </w:pict>
       </w:r>
     </w:p>
-    <w:bookmarkEnd w:id="96"/>
-    <w:bookmarkStart w:id="103" w:name="examples-for-future-uploads"/>
+    <w:bookmarkEnd w:id="99"/>
+    <w:bookmarkStart w:id="106" w:name="examples-for-future-uploads"/>
     <w:p>
       <w:pPr>
         <w:pStyle w:val="Heading1"/>
@@ -2020,7 +2092,7 @@
         <w:t xml:space="preserve"> — Examples for future uploads</w:t>
       </w:r>
     </w:p>
-    <w:bookmarkStart w:id="100" w:name="pancreas-ductal-adenocarcinoma"/>
+    <w:bookmarkStart w:id="103" w:name="pancreas-ductal-adenocarcinoma"/>
     <w:p>
       <w:pPr>
         <w:pStyle w:val="Heading2"/>
@@ -2039,11 +2111,11 @@
       <w:pPr>
         <w:numPr>
           <w:ilvl w:val="0"/>
-          <w:numId w:val="1029"/>
+          <w:numId w:val="1030"/>
         </w:numPr>
         <w:pStyle w:val="Compact"/>
       </w:pPr>
-      <w:hyperlink r:id="rId97">
+      <w:hyperlink r:id="rId100">
         <w:r>
           <w:rPr>
             <w:rStyle w:val="Hyperlink"/>
@@ -2052,7 +2124,7 @@
         </w:r>
       </w:hyperlink>
     </w:p>
-    <w:bookmarkStart w:id="99" w:name="case-1"/>
+    <w:bookmarkStart w:id="102" w:name="case-1"/>
     <w:p>
       <w:pPr>
         <w:pStyle w:val="Heading3"/>
@@ -2071,11 +2143,11 @@
       <w:pPr>
         <w:numPr>
           <w:ilvl w:val="0"/>
-          <w:numId w:val="1030"/>
+          <w:numId w:val="1031"/>
         </w:numPr>
         <w:pStyle w:val="Compact"/>
       </w:pPr>
-      <w:hyperlink r:id="rId98">
+      <w:hyperlink r:id="rId101">
         <w:r>
           <w:rPr>
             <w:rStyle w:val="Hyperlink"/>
@@ -2083,49 +2155,49 @@
           <w:t xml:space="preserve">histopathology</w:t>
         </w:r>
       </w:hyperlink>
-    </w:p>
-    <w:bookmarkEnd w:id="99"/>
-    <w:bookmarkEnd w:id="100"/>
-    <w:bookmarkStart w:id="102" w:name="Xfc103ce80345a6ef800fbaf0848de83239dc510"/>
-    <w:p>
-      <w:pPr>
-        <w:pStyle w:val="Heading2"/>
-      </w:pPr>
-      <w:r>
-        <w:t xml:space="preserve">A.2</w:t>
-      </w:r>
-      <w:r>
-        <w:t xml:space="preserve"> </w:t>
-      </w:r>
-      <w:r>
-        <w:t xml:space="preserve">Neoplazinin Klinikopatolojik Özellikleri ve Epidemiyoloji</w:t>
-      </w:r>
-    </w:p>
-    <w:p>
-      <w:pPr>
-        <w:numPr>
-          <w:ilvl w:val="0"/>
-          <w:numId w:val="1031"/>
-        </w:numPr>
-        <w:pStyle w:val="Compact"/>
-      </w:pPr>
-      <w:hyperlink r:id="rId101">
-        <w:r>
-          <w:rPr>
-            <w:rStyle w:val="Hyperlink"/>
-          </w:rPr>
-          <w:t xml:space="preserve">https://pathologyatlas.github.io/lecture1/Neoplazinin-Klinikopatolojik-Ozellikleri-ve-Epidemiyoloji.html</w:t>
-        </w:r>
-      </w:hyperlink>
-    </w:p>
-    <w:p>
-      <w:pPr>
-        <w:pStyle w:val="FirstParagraph"/>
-      </w:pPr>
     </w:p>
     <w:bookmarkEnd w:id="102"/>
     <w:bookmarkEnd w:id="103"/>
-    <w:bookmarkStart w:id="104" w:name="katkıda-bulunmak-için"/>
+    <w:bookmarkStart w:id="105" w:name="Xfc103ce80345a6ef800fbaf0848de83239dc510"/>
+    <w:p>
+      <w:pPr>
+        <w:pStyle w:val="Heading2"/>
+      </w:pPr>
+      <w:r>
+        <w:t xml:space="preserve">A.2</w:t>
+      </w:r>
+      <w:r>
+        <w:t xml:space="preserve"> </w:t>
+      </w:r>
+      <w:r>
+        <w:t xml:space="preserve">Neoplazinin Klinikopatolojik Özellikleri ve Epidemiyoloji</w:t>
+      </w:r>
+    </w:p>
+    <w:p>
+      <w:pPr>
+        <w:numPr>
+          <w:ilvl w:val="0"/>
+          <w:numId w:val="1032"/>
+        </w:numPr>
+        <w:pStyle w:val="Compact"/>
+      </w:pPr>
+      <w:hyperlink r:id="rId104">
+        <w:r>
+          <w:rPr>
+            <w:rStyle w:val="Hyperlink"/>
+          </w:rPr>
+          <w:t xml:space="preserve">https://pathologyatlas.github.io/lecture1/Neoplazinin-Klinikopatolojik-Ozellikleri-ve-Epidemiyoloji.html</w:t>
+        </w:r>
+      </w:hyperlink>
+    </w:p>
+    <w:p>
+      <w:pPr>
+        <w:pStyle w:val="FirstParagraph"/>
+      </w:pPr>
+    </w:p>
+    <w:bookmarkEnd w:id="105"/>
+    <w:bookmarkEnd w:id="106"/>
+    <w:bookmarkStart w:id="107" w:name="katkıda-bulunmak-için"/>
     <w:p>
       <w:pPr>
         <w:pStyle w:val="Heading1"/>
@@ -2143,7 +2215,7 @@
         <w:t xml:space="preserve"> — Katkıda Bulunmak İçin</w:t>
       </w:r>
     </w:p>
-    <w:bookmarkEnd w:id="104"/>
+    <w:bookmarkEnd w:id="107"/>
     <w:sectPr/>
   </w:body>
 </w:document>
@@ -2420,6 +2492,9 @@
     <w:abstractNumId w:val="991"/>
   </w:num>
   <w:num w:numId="1031">
+    <w:abstractNumId w:val="991"/>
+  </w:num>
+  <w:num w:numId="1032">
     <w:abstractNumId w:val="991"/>
   </w:num>
 </w:numbering>

</xml_diff>